<commit_message>
Made changes in the pictures to be used in the sample
</commit_message>
<xml_diff>
--- a/Mail-Merge/Outer-group-fields-within-inner-group/.NET-Standard/Outer-group-fields-within-inner-group/Data/Template.docx
+++ b/Mail-Merge/Outer-group-fields-within-inner-group/.NET-Standard/Outer-group-fields-within-inner-group/Data/Template.docx
@@ -1,6 +1,6 @@
 
 <file path=word/document.xml><?xml version="1.0" encoding="utf-8"?>
-<w:document xmlns:wpc="http://schemas.microsoft.com/office/word/2010/wordprocessingCanvas" xmlns:mc="http://schemas.openxmlformats.org/markup-compatibility/2006" xmlns:o="urn:schemas-microsoft-com:office:office" xmlns:r="http://schemas.openxmlformats.org/officeDocument/2006/relationships" xmlns:m="http://schemas.openxmlformats.org/officeDocument/2006/math" xmlns:v="urn:schemas-microsoft-com:vml" xmlns:wp14="http://schemas.microsoft.com/office/word/2010/wordprocessingDrawing" xmlns:wp="http://schemas.openxmlformats.org/drawingml/2006/wordprocessingDrawing" xmlns:w10="urn:schemas-microsoft-com:office:word" xmlns:w="http://schemas.openxmlformats.org/wordprocessingml/2006/main" xmlns:w14="http://schemas.microsoft.com/office/word/2010/wordml" xmlns:w15="http://schemas.microsoft.com/office/word/2012/wordml" xmlns:wpg="http://schemas.microsoft.com/office/word/2010/wordprocessingGroup" xmlns:wpi="http://schemas.microsoft.com/office/word/2010/wordprocessingInk" xmlns:wne="http://schemas.microsoft.com/office/word/2006/wordml" xmlns:wps="http://schemas.microsoft.com/office/word/2010/wordprocessingShape" mc:Ignorable="w14 w15 wp14">
+<w:document xmlns:wpc="http://schemas.microsoft.com/office/word/2010/wordprocessingCanvas" xmlns:cx="http://schemas.microsoft.com/office/drawing/2014/chartex" xmlns:cx1="http://schemas.microsoft.com/office/drawing/2015/9/8/chartex" xmlns:cx2="http://schemas.microsoft.com/office/drawing/2015/10/21/chartex" xmlns:cx3="http://schemas.microsoft.com/office/drawing/2016/5/9/chartex" xmlns:cx4="http://schemas.microsoft.com/office/drawing/2016/5/10/chartex" xmlns:cx5="http://schemas.microsoft.com/office/drawing/2016/5/11/chartex" xmlns:cx6="http://schemas.microsoft.com/office/drawing/2016/5/12/chartex" xmlns:cx7="http://schemas.microsoft.com/office/drawing/2016/5/13/chartex" xmlns:cx8="http://schemas.microsoft.com/office/drawing/2016/5/14/chartex" xmlns:mc="http://schemas.openxmlformats.org/markup-compatibility/2006" xmlns:aink="http://schemas.microsoft.com/office/drawing/2016/ink" xmlns:am3d="http://schemas.microsoft.com/office/drawing/2017/model3d" xmlns:o="urn:schemas-microsoft-com:office:office" xmlns:oel="http://schemas.microsoft.com/office/2019/extlst" xmlns:r="http://schemas.openxmlformats.org/officeDocument/2006/relationships" xmlns:m="http://schemas.openxmlformats.org/officeDocument/2006/math" xmlns:v="urn:schemas-microsoft-com:vml" xmlns:wp14="http://schemas.microsoft.com/office/word/2010/wordprocessingDrawing" xmlns:wp="http://schemas.openxmlformats.org/drawingml/2006/wordprocessingDrawing" xmlns:w10="urn:schemas-microsoft-com:office:word" xmlns:w="http://schemas.openxmlformats.org/wordprocessingml/2006/main" xmlns:w14="http://schemas.microsoft.com/office/word/2010/wordml" xmlns:w15="http://schemas.microsoft.com/office/word/2012/wordml" xmlns:w16cex="http://schemas.microsoft.com/office/word/2018/wordml/cex" xmlns:w16cid="http://schemas.microsoft.com/office/word/2016/wordml/cid" xmlns:w16="http://schemas.microsoft.com/office/word/2018/wordml" xmlns:w16sdtdh="http://schemas.microsoft.com/office/word/2020/wordml/sdtdatahash" xmlns:w16se="http://schemas.microsoft.com/office/word/2015/wordml/symex" xmlns:wpg="http://schemas.microsoft.com/office/word/2010/wordprocessingGroup" xmlns:wpi="http://schemas.microsoft.com/office/word/2010/wordprocessingInk" xmlns:wne="http://schemas.microsoft.com/office/word/2006/wordml" xmlns:wps="http://schemas.microsoft.com/office/word/2010/wordprocessingShape" mc:Ignorable="w14 w15 w16se w16cid w16 w16cex w16sdtdh wp14">
   <w:body>
     <w:p>
       <w:pPr>
@@ -9,190 +9,168 @@
         </w:tabs>
       </w:pPr>
       <w:r>
-        <w:rPr>
+        <w:tab/>
+      </w:r>
+      <w:r>
+        <w:t xml:space="preserve">  </w:t>
+      </w:r>
+      <w:r>
+        <w:t xml:space="preserve">  </w:t>
+      </w:r>
+      <w:r>
+        <w:t xml:space="preserve">                       </w:t>
+      </w:r>
+      <w:r>
+        <w:t xml:space="preserve"> </w:t>
+      </w:r>
+      <w:r>
+        <w:rPr>
+          <w:b/>
+          <w:color w:val="1F497D" w:themeColor="text2"/>
+          <w:sz w:val="24"/>
+          <w:szCs w:val="24"/>
+        </w:rPr>
+        <w:fldChar w:fldCharType="begin"/>
+      </w:r>
+      <w:r>
+        <w:rPr>
+          <w:b/>
+          <w:color w:val="1F497D" w:themeColor="text2"/>
+          <w:sz w:val="24"/>
+          <w:szCs w:val="24"/>
+        </w:rPr>
+        <w:instrText xml:space="preserve"> MERGEFIELD  BeginGroup:Bills  \* MERGEFORMAT </w:instrText>
+      </w:r>
+      <w:r>
+        <w:rPr>
+          <w:b/>
+          <w:color w:val="1F497D" w:themeColor="text2"/>
+          <w:sz w:val="24"/>
+          <w:szCs w:val="24"/>
+        </w:rPr>
+        <w:fldChar w:fldCharType="separate"/>
+      </w:r>
+      <w:r>
+        <w:rPr>
+          <w:b/>
           <w:noProof/>
-        </w:rPr>
-        <w:drawing>
-          <wp:inline distT="0" distB="0" distL="0" distR="0" wp14:anchorId="7BE96FDE" wp14:editId="60505C90">
-            <wp:extent cx="7343775" cy="1238250"/>
-            <wp:effectExtent l="0" t="0" r="9525" b="0"/>
-            <wp:docPr id="1" name="Picture 1"/>
-            <wp:cNvGraphicFramePr>
-              <a:graphicFrameLocks xmlns:a="http://schemas.openxmlformats.org/drawingml/2006/main" noChangeAspect="1"/>
-            </wp:cNvGraphicFramePr>
-            <a:graphic xmlns:a="http://schemas.openxmlformats.org/drawingml/2006/main">
-              <a:graphicData uri="http://schemas.openxmlformats.org/drawingml/2006/picture">
-                <pic:pic xmlns:pic="http://schemas.openxmlformats.org/drawingml/2006/picture">
-                  <pic:nvPicPr>
-                    <pic:cNvPr id="1" name=""/>
-                    <pic:cNvPicPr/>
-                  </pic:nvPicPr>
-                  <pic:blipFill>
-                    <a:blip r:embed="rId4"/>
-                    <a:stretch>
-                      <a:fillRect/>
-                    </a:stretch>
-                  </pic:blipFill>
-                  <pic:spPr>
-                    <a:xfrm>
-                      <a:off x="0" y="0"/>
-                      <a:ext cx="7343775" cy="1238250"/>
-                    </a:xfrm>
-                    <a:prstGeom prst="rect">
-                      <a:avLst/>
-                    </a:prstGeom>
-                  </pic:spPr>
-                </pic:pic>
-              </a:graphicData>
-            </a:graphic>
-          </wp:inline>
-        </w:drawing>
-      </w:r>
-      <w:r>
-        <w:tab/>
-      </w:r>
-      <w:r>
-        <w:t xml:space="preserve">  </w:t>
-      </w:r>
-      <w:r>
-        <w:t xml:space="preserve">  </w:t>
-      </w:r>
-      <w:r>
-        <w:t xml:space="preserve">                       </w:t>
-      </w:r>
-      <w:r>
+          <w:color w:val="1F497D" w:themeColor="text2"/>
+          <w:sz w:val="24"/>
+          <w:szCs w:val="24"/>
+        </w:rPr>
+        <w:t>«BeginGroup:Bills»</w:t>
+      </w:r>
+      <w:r>
+        <w:rPr>
+          <w:b/>
+          <w:color w:val="1F497D" w:themeColor="text2"/>
+          <w:sz w:val="24"/>
+          <w:szCs w:val="24"/>
+        </w:rPr>
+        <w:fldChar w:fldCharType="end"/>
+      </w:r>
+    </w:p>
+    <w:p>
+      <w:pPr>
+        <w:ind w:left="2160"/>
+        <w:rPr>
+          <w:color w:val="1F497D" w:themeColor="text2"/>
+          <w:sz w:val="24"/>
+          <w:szCs w:val="24"/>
+        </w:rPr>
+      </w:pPr>
+      <w:r>
+        <w:rPr>
+          <w:color w:val="1F497D" w:themeColor="text2"/>
+          <w:sz w:val="24"/>
+          <w:szCs w:val="24"/>
+        </w:rPr>
+        <w:t>BILL</w:t>
+      </w:r>
+      <w:r>
+        <w:rPr>
+          <w:color w:val="1F497D" w:themeColor="text2"/>
+          <w:sz w:val="24"/>
+          <w:szCs w:val="24"/>
+        </w:rPr>
+        <w:t xml:space="preserve"> ID: </w:t>
+      </w:r>
+      <w:r>
+        <w:rPr>
+          <w:color w:val="1F497D" w:themeColor="text2"/>
+          <w:sz w:val="24"/>
+          <w:szCs w:val="24"/>
+        </w:rPr>
+        <w:fldChar w:fldCharType="begin"/>
+      </w:r>
+      <w:r>
+        <w:rPr>
+          <w:color w:val="1F497D" w:themeColor="text2"/>
+          <w:sz w:val="24"/>
+          <w:szCs w:val="24"/>
+        </w:rPr>
+        <w:instrText xml:space="preserve"> MERGEFIELD  BillID  \* MERGEFORMAT </w:instrText>
+      </w:r>
+      <w:r>
+        <w:rPr>
+          <w:color w:val="1F497D" w:themeColor="text2"/>
+          <w:sz w:val="24"/>
+          <w:szCs w:val="24"/>
+        </w:rPr>
+        <w:fldChar w:fldCharType="separate"/>
+      </w:r>
+      <w:r>
+        <w:rPr>
+          <w:noProof/>
+          <w:color w:val="1F497D" w:themeColor="text2"/>
+          <w:sz w:val="24"/>
+          <w:szCs w:val="24"/>
+        </w:rPr>
+        <w:t>«BillID»</w:t>
+      </w:r>
+      <w:r>
+        <w:rPr>
+          <w:color w:val="1F497D" w:themeColor="text2"/>
+          <w:sz w:val="24"/>
+          <w:szCs w:val="24"/>
+        </w:rPr>
+        <w:fldChar w:fldCharType="end"/>
+      </w:r>
+    </w:p>
+    <w:p>
+      <w:pPr>
+        <w:ind w:left="2160"/>
+        <w:rPr>
+          <w:color w:val="1F497D" w:themeColor="text2"/>
+          <w:sz w:val="24"/>
+          <w:szCs w:val="24"/>
+        </w:rPr>
+      </w:pPr>
+      <w:r>
+        <w:rPr>
+          <w:color w:val="1F497D" w:themeColor="text2"/>
+          <w:sz w:val="24"/>
+          <w:szCs w:val="24"/>
+        </w:rPr>
+        <w:t xml:space="preserve">CONTROL </w:t>
+      </w:r>
+      <w:proofErr w:type="gramStart"/>
+      <w:r>
+        <w:rPr>
+          <w:color w:val="1F497D" w:themeColor="text2"/>
+          <w:sz w:val="24"/>
+          <w:szCs w:val="24"/>
+        </w:rPr>
+        <w:t>NO. :</w:t>
+      </w:r>
+      <w:proofErr w:type="gramEnd"/>
+      <w:r>
+        <w:rPr>
+          <w:color w:val="1F497D" w:themeColor="text2"/>
+          <w:sz w:val="24"/>
+          <w:szCs w:val="24"/>
+        </w:rPr>
         <w:t xml:space="preserve"> </w:t>
-      </w:r>
-      <w:r>
-        <w:rPr>
-          <w:b/>
-          <w:color w:val="1F497D" w:themeColor="text2"/>
-          <w:sz w:val="24"/>
-          <w:szCs w:val="24"/>
-        </w:rPr>
-        <w:fldChar w:fldCharType="begin"/>
-      </w:r>
-      <w:r>
-        <w:rPr>
-          <w:b/>
-          <w:color w:val="1F497D" w:themeColor="text2"/>
-          <w:sz w:val="24"/>
-          <w:szCs w:val="24"/>
-        </w:rPr>
-        <w:instrText xml:space="preserve"> MERGEFIELD  BeginGroup:Bills  \* MERGEFORMAT </w:instrText>
-      </w:r>
-      <w:r>
-        <w:rPr>
-          <w:b/>
-          <w:color w:val="1F497D" w:themeColor="text2"/>
-          <w:sz w:val="24"/>
-          <w:szCs w:val="24"/>
-        </w:rPr>
-        <w:fldChar w:fldCharType="separate"/>
-      </w:r>
-      <w:r>
-        <w:rPr>
-          <w:b/>
-          <w:noProof/>
-          <w:color w:val="1F497D" w:themeColor="text2"/>
-          <w:sz w:val="24"/>
-          <w:szCs w:val="24"/>
-        </w:rPr>
-        <w:t>«BeginGroup:Bills»</w:t>
-      </w:r>
-      <w:r>
-        <w:rPr>
-          <w:b/>
-          <w:color w:val="1F497D" w:themeColor="text2"/>
-          <w:sz w:val="24"/>
-          <w:szCs w:val="24"/>
-        </w:rPr>
-        <w:fldChar w:fldCharType="end"/>
-      </w:r>
-    </w:p>
-    <w:p>
-      <w:pPr>
-        <w:ind w:left="2160"/>
-        <w:rPr>
-          <w:color w:val="1F497D" w:themeColor="text2"/>
-          <w:sz w:val="24"/>
-          <w:szCs w:val="24"/>
-        </w:rPr>
-      </w:pPr>
-      <w:r>
-        <w:rPr>
-          <w:color w:val="1F497D" w:themeColor="text2"/>
-          <w:sz w:val="24"/>
-          <w:szCs w:val="24"/>
-        </w:rPr>
-        <w:t>BILL</w:t>
-      </w:r>
-      <w:r>
-        <w:rPr>
-          <w:color w:val="1F497D" w:themeColor="text2"/>
-          <w:sz w:val="24"/>
-          <w:szCs w:val="24"/>
-        </w:rPr>
-        <w:t xml:space="preserve"> ID: </w:t>
-      </w:r>
-      <w:r>
-        <w:rPr>
-          <w:color w:val="1F497D" w:themeColor="text2"/>
-          <w:sz w:val="24"/>
-          <w:szCs w:val="24"/>
-        </w:rPr>
-        <w:fldChar w:fldCharType="begin"/>
-      </w:r>
-      <w:r>
-        <w:rPr>
-          <w:color w:val="1F497D" w:themeColor="text2"/>
-          <w:sz w:val="24"/>
-          <w:szCs w:val="24"/>
-        </w:rPr>
-        <w:instrText xml:space="preserve"> MERGEFIELD  BillID  \* MERGEFORMAT </w:instrText>
-      </w:r>
-      <w:r>
-        <w:rPr>
-          <w:color w:val="1F497D" w:themeColor="text2"/>
-          <w:sz w:val="24"/>
-          <w:szCs w:val="24"/>
-        </w:rPr>
-        <w:fldChar w:fldCharType="separate"/>
-      </w:r>
-      <w:r>
-        <w:rPr>
-          <w:noProof/>
-          <w:color w:val="1F497D" w:themeColor="text2"/>
-          <w:sz w:val="24"/>
-          <w:szCs w:val="24"/>
-        </w:rPr>
-        <w:t>«BillID»</w:t>
-      </w:r>
-      <w:r>
-        <w:rPr>
-          <w:color w:val="1F497D" w:themeColor="text2"/>
-          <w:sz w:val="24"/>
-          <w:szCs w:val="24"/>
-        </w:rPr>
-        <w:fldChar w:fldCharType="end"/>
-      </w:r>
-    </w:p>
-    <w:p>
-      <w:pPr>
-        <w:ind w:left="2160"/>
-        <w:rPr>
-          <w:color w:val="1F497D" w:themeColor="text2"/>
-          <w:sz w:val="24"/>
-          <w:szCs w:val="24"/>
-        </w:rPr>
-      </w:pPr>
-      <w:r>
-        <w:rPr>
-          <w:color w:val="1F497D" w:themeColor="text2"/>
-          <w:sz w:val="24"/>
-          <w:szCs w:val="24"/>
-        </w:rPr>
-        <w:t xml:space="preserve">CONTROL NO. : </w:t>
       </w:r>
       <w:r>
         <w:rPr>
@@ -663,7 +641,27 @@
           <w:sz w:val="24"/>
           <w:szCs w:val="24"/>
         </w:rPr>
-        <w:t xml:space="preserve"> CONTROL NO. : </w:t>
+        <w:t xml:space="preserve"> CONTROL </w:t>
+      </w:r>
+      <w:proofErr w:type="gramStart"/>
+      <w:r>
+        <w:rPr>
+          <w:b/>
+          <w:color w:val="1F497D" w:themeColor="text2"/>
+          <w:sz w:val="24"/>
+          <w:szCs w:val="24"/>
+        </w:rPr>
+        <w:t>NO. :</w:t>
+      </w:r>
+      <w:proofErr w:type="gramEnd"/>
+      <w:r>
+        <w:rPr>
+          <w:b/>
+          <w:color w:val="1F497D" w:themeColor="text2"/>
+          <w:sz w:val="24"/>
+          <w:szCs w:val="24"/>
+        </w:rPr>
+        <w:t xml:space="preserve"> </w:t>
       </w:r>
       <w:r>
         <w:rPr>
@@ -908,7 +906,27 @@
           <w:sz w:val="24"/>
           <w:szCs w:val="24"/>
         </w:rPr>
-        <w:t xml:space="preserve">CONTROL NO. : </w:t>
+        <w:t xml:space="preserve">CONTROL </w:t>
+      </w:r>
+      <w:proofErr w:type="gramStart"/>
+      <w:r>
+        <w:rPr>
+          <w:b/>
+          <w:color w:val="1F497D" w:themeColor="text2"/>
+          <w:sz w:val="24"/>
+          <w:szCs w:val="24"/>
+        </w:rPr>
+        <w:t>NO. :</w:t>
+      </w:r>
+      <w:proofErr w:type="gramEnd"/>
+      <w:r>
+        <w:rPr>
+          <w:b/>
+          <w:color w:val="1F497D" w:themeColor="text2"/>
+          <w:sz w:val="24"/>
+          <w:szCs w:val="24"/>
+        </w:rPr>
+        <w:t xml:space="preserve"> </w:t>
       </w:r>
       <w:r>
         <w:rPr>
@@ -1054,7 +1072,27 @@
           <w:sz w:val="24"/>
           <w:szCs w:val="24"/>
         </w:rPr>
-        <w:t xml:space="preserve"> CONTROL NO. : </w:t>
+        <w:t xml:space="preserve"> CONTROL </w:t>
+      </w:r>
+      <w:proofErr w:type="gramStart"/>
+      <w:r>
+        <w:rPr>
+          <w:b/>
+          <w:color w:val="1F497D" w:themeColor="text2"/>
+          <w:sz w:val="24"/>
+          <w:szCs w:val="24"/>
+        </w:rPr>
+        <w:t>NO. :</w:t>
+      </w:r>
+      <w:proofErr w:type="gramEnd"/>
+      <w:r>
+        <w:rPr>
+          <w:b/>
+          <w:color w:val="1F497D" w:themeColor="text2"/>
+          <w:sz w:val="24"/>
+          <w:szCs w:val="24"/>
+        </w:rPr>
+        <w:t xml:space="preserve"> </w:t>
       </w:r>
       <w:r>
         <w:rPr>
@@ -1105,8 +1143,6 @@
         </w:rPr>
         <w:t>«</w:t>
       </w:r>
-      <w:bookmarkStart w:id="0" w:name="_GoBack"/>
-      <w:bookmarkEnd w:id="0"/>
       <w:r>
         <w:rPr>
           <w:noProof/>
@@ -1159,7 +1195,27 @@
           <w:sz w:val="24"/>
           <w:szCs w:val="24"/>
         </w:rPr>
-        <w:t xml:space="preserve"> CONTROL NO. : </w:t>
+        <w:t xml:space="preserve"> CONTROL </w:t>
+      </w:r>
+      <w:proofErr w:type="gramStart"/>
+      <w:r>
+        <w:rPr>
+          <w:b/>
+          <w:color w:val="1F497D" w:themeColor="text2"/>
+          <w:sz w:val="24"/>
+          <w:szCs w:val="24"/>
+        </w:rPr>
+        <w:t>NO. :</w:t>
+      </w:r>
+      <w:proofErr w:type="gramEnd"/>
+      <w:r>
+        <w:rPr>
+          <w:b/>
+          <w:color w:val="1F497D" w:themeColor="text2"/>
+          <w:sz w:val="24"/>
+          <w:szCs w:val="24"/>
+        </w:rPr>
+        <w:t xml:space="preserve"> </w:t>
       </w:r>
       <w:r>
         <w:rPr>
@@ -1604,6 +1660,12 @@
       </w:r>
     </w:p>
     <w:sectPr>
+      <w:headerReference w:type="even" r:id="rId6"/>
+      <w:headerReference w:type="default" r:id="rId7"/>
+      <w:footerReference w:type="even" r:id="rId8"/>
+      <w:footerReference w:type="default" r:id="rId9"/>
+      <w:headerReference w:type="first" r:id="rId10"/>
+      <w:footerReference w:type="first" r:id="rId11"/>
       <w:pgSz w:w="12240" w:h="15840"/>
       <w:pgMar w:top="240" w:right="360" w:bottom="240" w:left="360" w:header="720" w:footer="720" w:gutter="0"/>
       <w:cols w:space="720"/>
@@ -1613,8 +1675,187 @@
 </w:document>
 </file>
 
+<file path=word/endnotes.xml><?xml version="1.0" encoding="utf-8"?>
+<w:endnotes xmlns:wpc="http://schemas.microsoft.com/office/word/2010/wordprocessingCanvas" xmlns:cx="http://schemas.microsoft.com/office/drawing/2014/chartex" xmlns:cx1="http://schemas.microsoft.com/office/drawing/2015/9/8/chartex" xmlns:cx2="http://schemas.microsoft.com/office/drawing/2015/10/21/chartex" xmlns:cx3="http://schemas.microsoft.com/office/drawing/2016/5/9/chartex" xmlns:cx4="http://schemas.microsoft.com/office/drawing/2016/5/10/chartex" xmlns:cx5="http://schemas.microsoft.com/office/drawing/2016/5/11/chartex" xmlns:cx6="http://schemas.microsoft.com/office/drawing/2016/5/12/chartex" xmlns:cx7="http://schemas.microsoft.com/office/drawing/2016/5/13/chartex" xmlns:cx8="http://schemas.microsoft.com/office/drawing/2016/5/14/chartex" xmlns:mc="http://schemas.openxmlformats.org/markup-compatibility/2006" xmlns:aink="http://schemas.microsoft.com/office/drawing/2016/ink" xmlns:am3d="http://schemas.microsoft.com/office/drawing/2017/model3d" xmlns:o="urn:schemas-microsoft-com:office:office" xmlns:oel="http://schemas.microsoft.com/office/2019/extlst" xmlns:r="http://schemas.openxmlformats.org/officeDocument/2006/relationships" xmlns:m="http://schemas.openxmlformats.org/officeDocument/2006/math" xmlns:v="urn:schemas-microsoft-com:vml" xmlns:wp14="http://schemas.microsoft.com/office/word/2010/wordprocessingDrawing" xmlns:wp="http://schemas.openxmlformats.org/drawingml/2006/wordprocessingDrawing" xmlns:w10="urn:schemas-microsoft-com:office:word" xmlns:w="http://schemas.openxmlformats.org/wordprocessingml/2006/main" xmlns:w14="http://schemas.microsoft.com/office/word/2010/wordml" xmlns:w15="http://schemas.microsoft.com/office/word/2012/wordml" xmlns:w16cex="http://schemas.microsoft.com/office/word/2018/wordml/cex" xmlns:w16cid="http://schemas.microsoft.com/office/word/2016/wordml/cid" xmlns:w16="http://schemas.microsoft.com/office/word/2018/wordml" xmlns:w16sdtdh="http://schemas.microsoft.com/office/word/2020/wordml/sdtdatahash" xmlns:w16se="http://schemas.microsoft.com/office/word/2015/wordml/symex" xmlns:wpg="http://schemas.microsoft.com/office/word/2010/wordprocessingGroup" xmlns:wpi="http://schemas.microsoft.com/office/word/2010/wordprocessingInk" xmlns:wne="http://schemas.microsoft.com/office/word/2006/wordml" xmlns:wps="http://schemas.microsoft.com/office/word/2010/wordprocessingShape" mc:Ignorable="w14 w15 w16se w16cid w16 w16cex w16sdtdh wp14">
+  <w:endnote w:type="separator" w:id="-1">
+    <w:p>
+      <w:pPr>
+        <w:spacing w:after="0" w:line="240" w:lineRule="auto"/>
+      </w:pPr>
+      <w:r>
+        <w:separator/>
+      </w:r>
+    </w:p>
+  </w:endnote>
+  <w:endnote w:type="continuationSeparator" w:id="0">
+    <w:p>
+      <w:pPr>
+        <w:spacing w:after="0" w:line="240" w:lineRule="auto"/>
+      </w:pPr>
+      <w:r>
+        <w:continuationSeparator/>
+      </w:r>
+    </w:p>
+  </w:endnote>
+</w:endnotes>
+</file>
+
+<file path=word/footer1.xml><?xml version="1.0" encoding="utf-8"?>
+<w:ftr xmlns:wpc="http://schemas.microsoft.com/office/word/2010/wordprocessingCanvas" xmlns:cx="http://schemas.microsoft.com/office/drawing/2014/chartex" xmlns:cx1="http://schemas.microsoft.com/office/drawing/2015/9/8/chartex" xmlns:cx2="http://schemas.microsoft.com/office/drawing/2015/10/21/chartex" xmlns:cx3="http://schemas.microsoft.com/office/drawing/2016/5/9/chartex" xmlns:cx4="http://schemas.microsoft.com/office/drawing/2016/5/10/chartex" xmlns:cx5="http://schemas.microsoft.com/office/drawing/2016/5/11/chartex" xmlns:cx6="http://schemas.microsoft.com/office/drawing/2016/5/12/chartex" xmlns:cx7="http://schemas.microsoft.com/office/drawing/2016/5/13/chartex" xmlns:cx8="http://schemas.microsoft.com/office/drawing/2016/5/14/chartex" xmlns:mc="http://schemas.openxmlformats.org/markup-compatibility/2006" xmlns:aink="http://schemas.microsoft.com/office/drawing/2016/ink" xmlns:am3d="http://schemas.microsoft.com/office/drawing/2017/model3d" xmlns:o="urn:schemas-microsoft-com:office:office" xmlns:oel="http://schemas.microsoft.com/office/2019/extlst" xmlns:r="http://schemas.openxmlformats.org/officeDocument/2006/relationships" xmlns:m="http://schemas.openxmlformats.org/officeDocument/2006/math" xmlns:v="urn:schemas-microsoft-com:vml" xmlns:wp14="http://schemas.microsoft.com/office/word/2010/wordprocessingDrawing" xmlns:wp="http://schemas.openxmlformats.org/drawingml/2006/wordprocessingDrawing" xmlns:w10="urn:schemas-microsoft-com:office:word" xmlns:w="http://schemas.openxmlformats.org/wordprocessingml/2006/main" xmlns:w14="http://schemas.microsoft.com/office/word/2010/wordml" xmlns:w15="http://schemas.microsoft.com/office/word/2012/wordml" xmlns:w16cex="http://schemas.microsoft.com/office/word/2018/wordml/cex" xmlns:w16cid="http://schemas.microsoft.com/office/word/2016/wordml/cid" xmlns:w16="http://schemas.microsoft.com/office/word/2018/wordml" xmlns:w16sdtdh="http://schemas.microsoft.com/office/word/2020/wordml/sdtdatahash" xmlns:w16se="http://schemas.microsoft.com/office/word/2015/wordml/symex" xmlns:wpg="http://schemas.microsoft.com/office/word/2010/wordprocessingGroup" xmlns:wpi="http://schemas.microsoft.com/office/word/2010/wordprocessingInk" xmlns:wne="http://schemas.microsoft.com/office/word/2006/wordml" xmlns:wps="http://schemas.microsoft.com/office/word/2010/wordprocessingShape" mc:Ignorable="w14 w15 w16se w16cid w16 w16cex w16sdtdh wp14">
+  <w:p>
+    <w:pPr>
+      <w:pStyle w:val="Footer"/>
+    </w:pPr>
+  </w:p>
+</w:ftr>
+</file>
+
+<file path=word/footer2.xml><?xml version="1.0" encoding="utf-8"?>
+<w:ftr xmlns:wpc="http://schemas.microsoft.com/office/word/2010/wordprocessingCanvas" xmlns:cx="http://schemas.microsoft.com/office/drawing/2014/chartex" xmlns:cx1="http://schemas.microsoft.com/office/drawing/2015/9/8/chartex" xmlns:cx2="http://schemas.microsoft.com/office/drawing/2015/10/21/chartex" xmlns:cx3="http://schemas.microsoft.com/office/drawing/2016/5/9/chartex" xmlns:cx4="http://schemas.microsoft.com/office/drawing/2016/5/10/chartex" xmlns:cx5="http://schemas.microsoft.com/office/drawing/2016/5/11/chartex" xmlns:cx6="http://schemas.microsoft.com/office/drawing/2016/5/12/chartex" xmlns:cx7="http://schemas.microsoft.com/office/drawing/2016/5/13/chartex" xmlns:cx8="http://schemas.microsoft.com/office/drawing/2016/5/14/chartex" xmlns:mc="http://schemas.openxmlformats.org/markup-compatibility/2006" xmlns:aink="http://schemas.microsoft.com/office/drawing/2016/ink" xmlns:am3d="http://schemas.microsoft.com/office/drawing/2017/model3d" xmlns:o="urn:schemas-microsoft-com:office:office" xmlns:oel="http://schemas.microsoft.com/office/2019/extlst" xmlns:r="http://schemas.openxmlformats.org/officeDocument/2006/relationships" xmlns:m="http://schemas.openxmlformats.org/officeDocument/2006/math" xmlns:v="urn:schemas-microsoft-com:vml" xmlns:wp14="http://schemas.microsoft.com/office/word/2010/wordprocessingDrawing" xmlns:wp="http://schemas.openxmlformats.org/drawingml/2006/wordprocessingDrawing" xmlns:w10="urn:schemas-microsoft-com:office:word" xmlns:w="http://schemas.openxmlformats.org/wordprocessingml/2006/main" xmlns:w14="http://schemas.microsoft.com/office/word/2010/wordml" xmlns:w15="http://schemas.microsoft.com/office/word/2012/wordml" xmlns:w16cex="http://schemas.microsoft.com/office/word/2018/wordml/cex" xmlns:w16cid="http://schemas.microsoft.com/office/word/2016/wordml/cid" xmlns:w16="http://schemas.microsoft.com/office/word/2018/wordml" xmlns:w16sdtdh="http://schemas.microsoft.com/office/word/2020/wordml/sdtdatahash" xmlns:w16se="http://schemas.microsoft.com/office/word/2015/wordml/symex" xmlns:wpg="http://schemas.microsoft.com/office/word/2010/wordprocessingGroup" xmlns:wpi="http://schemas.microsoft.com/office/word/2010/wordprocessingInk" xmlns:wne="http://schemas.microsoft.com/office/word/2006/wordml" xmlns:wps="http://schemas.microsoft.com/office/word/2010/wordprocessingShape" mc:Ignorable="w14 w15 w16se w16cid w16 w16cex w16sdtdh wp14">
+  <w:p>
+    <w:pPr>
+      <w:pStyle w:val="Footer"/>
+    </w:pPr>
+  </w:p>
+</w:ftr>
+</file>
+
+<file path=word/footer3.xml><?xml version="1.0" encoding="utf-8"?>
+<w:ftr xmlns:wpc="http://schemas.microsoft.com/office/word/2010/wordprocessingCanvas" xmlns:cx="http://schemas.microsoft.com/office/drawing/2014/chartex" xmlns:cx1="http://schemas.microsoft.com/office/drawing/2015/9/8/chartex" xmlns:cx2="http://schemas.microsoft.com/office/drawing/2015/10/21/chartex" xmlns:cx3="http://schemas.microsoft.com/office/drawing/2016/5/9/chartex" xmlns:cx4="http://schemas.microsoft.com/office/drawing/2016/5/10/chartex" xmlns:cx5="http://schemas.microsoft.com/office/drawing/2016/5/11/chartex" xmlns:cx6="http://schemas.microsoft.com/office/drawing/2016/5/12/chartex" xmlns:cx7="http://schemas.microsoft.com/office/drawing/2016/5/13/chartex" xmlns:cx8="http://schemas.microsoft.com/office/drawing/2016/5/14/chartex" xmlns:mc="http://schemas.openxmlformats.org/markup-compatibility/2006" xmlns:aink="http://schemas.microsoft.com/office/drawing/2016/ink" xmlns:am3d="http://schemas.microsoft.com/office/drawing/2017/model3d" xmlns:o="urn:schemas-microsoft-com:office:office" xmlns:oel="http://schemas.microsoft.com/office/2019/extlst" xmlns:r="http://schemas.openxmlformats.org/officeDocument/2006/relationships" xmlns:m="http://schemas.openxmlformats.org/officeDocument/2006/math" xmlns:v="urn:schemas-microsoft-com:vml" xmlns:wp14="http://schemas.microsoft.com/office/word/2010/wordprocessingDrawing" xmlns:wp="http://schemas.openxmlformats.org/drawingml/2006/wordprocessingDrawing" xmlns:w10="urn:schemas-microsoft-com:office:word" xmlns:w="http://schemas.openxmlformats.org/wordprocessingml/2006/main" xmlns:w14="http://schemas.microsoft.com/office/word/2010/wordml" xmlns:w15="http://schemas.microsoft.com/office/word/2012/wordml" xmlns:w16cex="http://schemas.microsoft.com/office/word/2018/wordml/cex" xmlns:w16cid="http://schemas.microsoft.com/office/word/2016/wordml/cid" xmlns:w16="http://schemas.microsoft.com/office/word/2018/wordml" xmlns:w16sdtdh="http://schemas.microsoft.com/office/word/2020/wordml/sdtdatahash" xmlns:w16se="http://schemas.microsoft.com/office/word/2015/wordml/symex" xmlns:wpg="http://schemas.microsoft.com/office/word/2010/wordprocessingGroup" xmlns:wpi="http://schemas.microsoft.com/office/word/2010/wordprocessingInk" xmlns:wne="http://schemas.microsoft.com/office/word/2006/wordml" xmlns:wps="http://schemas.microsoft.com/office/word/2010/wordprocessingShape" mc:Ignorable="w14 w15 w16se w16cid w16 w16cex w16sdtdh wp14">
+  <w:p>
+    <w:pPr>
+      <w:pStyle w:val="Footer"/>
+    </w:pPr>
+  </w:p>
+</w:ftr>
+</file>
+
+<file path=word/footnotes.xml><?xml version="1.0" encoding="utf-8"?>
+<w:footnotes xmlns:wpc="http://schemas.microsoft.com/office/word/2010/wordprocessingCanvas" xmlns:cx="http://schemas.microsoft.com/office/drawing/2014/chartex" xmlns:cx1="http://schemas.microsoft.com/office/drawing/2015/9/8/chartex" xmlns:cx2="http://schemas.microsoft.com/office/drawing/2015/10/21/chartex" xmlns:cx3="http://schemas.microsoft.com/office/drawing/2016/5/9/chartex" xmlns:cx4="http://schemas.microsoft.com/office/drawing/2016/5/10/chartex" xmlns:cx5="http://schemas.microsoft.com/office/drawing/2016/5/11/chartex" xmlns:cx6="http://schemas.microsoft.com/office/drawing/2016/5/12/chartex" xmlns:cx7="http://schemas.microsoft.com/office/drawing/2016/5/13/chartex" xmlns:cx8="http://schemas.microsoft.com/office/drawing/2016/5/14/chartex" xmlns:mc="http://schemas.openxmlformats.org/markup-compatibility/2006" xmlns:aink="http://schemas.microsoft.com/office/drawing/2016/ink" xmlns:am3d="http://schemas.microsoft.com/office/drawing/2017/model3d" xmlns:o="urn:schemas-microsoft-com:office:office" xmlns:oel="http://schemas.microsoft.com/office/2019/extlst" xmlns:r="http://schemas.openxmlformats.org/officeDocument/2006/relationships" xmlns:m="http://schemas.openxmlformats.org/officeDocument/2006/math" xmlns:v="urn:schemas-microsoft-com:vml" xmlns:wp14="http://schemas.microsoft.com/office/word/2010/wordprocessingDrawing" xmlns:wp="http://schemas.openxmlformats.org/drawingml/2006/wordprocessingDrawing" xmlns:w10="urn:schemas-microsoft-com:office:word" xmlns:w="http://schemas.openxmlformats.org/wordprocessingml/2006/main" xmlns:w14="http://schemas.microsoft.com/office/word/2010/wordml" xmlns:w15="http://schemas.microsoft.com/office/word/2012/wordml" xmlns:w16cex="http://schemas.microsoft.com/office/word/2018/wordml/cex" xmlns:w16cid="http://schemas.microsoft.com/office/word/2016/wordml/cid" xmlns:w16="http://schemas.microsoft.com/office/word/2018/wordml" xmlns:w16sdtdh="http://schemas.microsoft.com/office/word/2020/wordml/sdtdatahash" xmlns:w16se="http://schemas.microsoft.com/office/word/2015/wordml/symex" xmlns:wpg="http://schemas.microsoft.com/office/word/2010/wordprocessingGroup" xmlns:wpi="http://schemas.microsoft.com/office/word/2010/wordprocessingInk" xmlns:wne="http://schemas.microsoft.com/office/word/2006/wordml" xmlns:wps="http://schemas.microsoft.com/office/word/2010/wordprocessingShape" mc:Ignorable="w14 w15 w16se w16cid w16 w16cex w16sdtdh wp14">
+  <w:footnote w:type="separator" w:id="-1">
+    <w:p>
+      <w:pPr>
+        <w:spacing w:after="0" w:line="240" w:lineRule="auto"/>
+      </w:pPr>
+      <w:r>
+        <w:separator/>
+      </w:r>
+    </w:p>
+  </w:footnote>
+  <w:footnote w:type="continuationSeparator" w:id="0">
+    <w:p>
+      <w:pPr>
+        <w:spacing w:after="0" w:line="240" w:lineRule="auto"/>
+      </w:pPr>
+      <w:r>
+        <w:continuationSeparator/>
+      </w:r>
+    </w:p>
+  </w:footnote>
+</w:footnotes>
+</file>
+
+<file path=word/header1.xml><?xml version="1.0" encoding="utf-8"?>
+<w:hdr xmlns:wpc="http://schemas.microsoft.com/office/word/2010/wordprocessingCanvas" xmlns:cx="http://schemas.microsoft.com/office/drawing/2014/chartex" xmlns:cx1="http://schemas.microsoft.com/office/drawing/2015/9/8/chartex" xmlns:cx2="http://schemas.microsoft.com/office/drawing/2015/10/21/chartex" xmlns:cx3="http://schemas.microsoft.com/office/drawing/2016/5/9/chartex" xmlns:cx4="http://schemas.microsoft.com/office/drawing/2016/5/10/chartex" xmlns:cx5="http://schemas.microsoft.com/office/drawing/2016/5/11/chartex" xmlns:cx6="http://schemas.microsoft.com/office/drawing/2016/5/12/chartex" xmlns:cx7="http://schemas.microsoft.com/office/drawing/2016/5/13/chartex" xmlns:cx8="http://schemas.microsoft.com/office/drawing/2016/5/14/chartex" xmlns:mc="http://schemas.openxmlformats.org/markup-compatibility/2006" xmlns:aink="http://schemas.microsoft.com/office/drawing/2016/ink" xmlns:am3d="http://schemas.microsoft.com/office/drawing/2017/model3d" xmlns:o="urn:schemas-microsoft-com:office:office" xmlns:oel="http://schemas.microsoft.com/office/2019/extlst" xmlns:r="http://schemas.openxmlformats.org/officeDocument/2006/relationships" xmlns:m="http://schemas.openxmlformats.org/officeDocument/2006/math" xmlns:v="urn:schemas-microsoft-com:vml" xmlns:wp14="http://schemas.microsoft.com/office/word/2010/wordprocessingDrawing" xmlns:wp="http://schemas.openxmlformats.org/drawingml/2006/wordprocessingDrawing" xmlns:w10="urn:schemas-microsoft-com:office:word" xmlns:w="http://schemas.openxmlformats.org/wordprocessingml/2006/main" xmlns:w14="http://schemas.microsoft.com/office/word/2010/wordml" xmlns:w15="http://schemas.microsoft.com/office/word/2012/wordml" xmlns:w16cex="http://schemas.microsoft.com/office/word/2018/wordml/cex" xmlns:w16cid="http://schemas.microsoft.com/office/word/2016/wordml/cid" xmlns:w16="http://schemas.microsoft.com/office/word/2018/wordml" xmlns:w16sdtdh="http://schemas.microsoft.com/office/word/2020/wordml/sdtdatahash" xmlns:w16se="http://schemas.microsoft.com/office/word/2015/wordml/symex" xmlns:wpg="http://schemas.microsoft.com/office/word/2010/wordprocessingGroup" xmlns:wpi="http://schemas.microsoft.com/office/word/2010/wordprocessingInk" xmlns:wne="http://schemas.microsoft.com/office/word/2006/wordml" xmlns:wps="http://schemas.microsoft.com/office/word/2010/wordprocessingShape" mc:Ignorable="w14 w15 w16se w16cid w16 w16cex w16sdtdh wp14">
+  <w:p>
+    <w:pPr>
+      <w:pStyle w:val="Header"/>
+    </w:pPr>
+  </w:p>
+</w:hdr>
+</file>
+
+<file path=word/header2.xml><?xml version="1.0" encoding="utf-8"?>
+<w:hdr xmlns:wpc="http://schemas.microsoft.com/office/word/2010/wordprocessingCanvas" xmlns:cx="http://schemas.microsoft.com/office/drawing/2014/chartex" xmlns:cx1="http://schemas.microsoft.com/office/drawing/2015/9/8/chartex" xmlns:cx2="http://schemas.microsoft.com/office/drawing/2015/10/21/chartex" xmlns:cx3="http://schemas.microsoft.com/office/drawing/2016/5/9/chartex" xmlns:cx4="http://schemas.microsoft.com/office/drawing/2016/5/10/chartex" xmlns:cx5="http://schemas.microsoft.com/office/drawing/2016/5/11/chartex" xmlns:cx6="http://schemas.microsoft.com/office/drawing/2016/5/12/chartex" xmlns:cx7="http://schemas.microsoft.com/office/drawing/2016/5/13/chartex" xmlns:cx8="http://schemas.microsoft.com/office/drawing/2016/5/14/chartex" xmlns:mc="http://schemas.openxmlformats.org/markup-compatibility/2006" xmlns:aink="http://schemas.microsoft.com/office/drawing/2016/ink" xmlns:am3d="http://schemas.microsoft.com/office/drawing/2017/model3d" xmlns:o="urn:schemas-microsoft-com:office:office" xmlns:oel="http://schemas.microsoft.com/office/2019/extlst" xmlns:r="http://schemas.openxmlformats.org/officeDocument/2006/relationships" xmlns:m="http://schemas.openxmlformats.org/officeDocument/2006/math" xmlns:v="urn:schemas-microsoft-com:vml" xmlns:wp14="http://schemas.microsoft.com/office/word/2010/wordprocessingDrawing" xmlns:wp="http://schemas.openxmlformats.org/drawingml/2006/wordprocessingDrawing" xmlns:w10="urn:schemas-microsoft-com:office:word" xmlns:w="http://schemas.openxmlformats.org/wordprocessingml/2006/main" xmlns:w14="http://schemas.microsoft.com/office/word/2010/wordml" xmlns:w15="http://schemas.microsoft.com/office/word/2012/wordml" xmlns:w16cex="http://schemas.microsoft.com/office/word/2018/wordml/cex" xmlns:w16cid="http://schemas.microsoft.com/office/word/2016/wordml/cid" xmlns:w16="http://schemas.microsoft.com/office/word/2018/wordml" xmlns:w16sdtdh="http://schemas.microsoft.com/office/word/2020/wordml/sdtdatahash" xmlns:w16se="http://schemas.microsoft.com/office/word/2015/wordml/symex" xmlns:wpg="http://schemas.microsoft.com/office/word/2010/wordprocessingGroup" xmlns:wpi="http://schemas.microsoft.com/office/word/2010/wordprocessingInk" xmlns:wne="http://schemas.microsoft.com/office/word/2006/wordml" xmlns:wps="http://schemas.microsoft.com/office/word/2010/wordprocessingShape" mc:Ignorable="w14 w15 w16se w16cid w16 w16cex w16sdtdh wp14">
+  <w:p>
+    <w:pPr>
+      <w:rPr>
+        <w:sz w:val="28"/>
+        <w:szCs w:val="28"/>
+      </w:rPr>
+    </w:pPr>
+    <w:r>
+      <w:rPr>
+        <w:noProof/>
+      </w:rPr>
+      <w:drawing>
+        <wp:anchor distT="0" distB="0" distL="114300" distR="114300" simplePos="0" relativeHeight="251659264" behindDoc="0" locked="0" layoutInCell="1" allowOverlap="1" wp14:anchorId="5E3FFC79" wp14:editId="7B05C963">
+          <wp:simplePos x="0" y="0"/>
+          <wp:positionH relativeFrom="column">
+            <wp:posOffset>4434205</wp:posOffset>
+          </wp:positionH>
+          <wp:positionV relativeFrom="page">
+            <wp:posOffset>171450</wp:posOffset>
+          </wp:positionV>
+          <wp:extent cx="2506980" cy="607219"/>
+          <wp:effectExtent l="0" t="0" r="7620" b="2540"/>
+          <wp:wrapNone/>
+          <wp:docPr id="4" name="Picture 1" descr="A picture containing text, clipart&#10;&#10;Description automatically generated"/>
+          <wp:cNvGraphicFramePr/>
+          <a:graphic xmlns:a="http://schemas.openxmlformats.org/drawingml/2006/main">
+            <a:graphicData uri="http://schemas.openxmlformats.org/drawingml/2006/picture">
+              <pic:pic xmlns:pic="http://schemas.openxmlformats.org/drawingml/2006/picture">
+                <pic:nvPicPr>
+                  <pic:cNvPr id="4" name="Picture 1" descr="A picture containing text, clipart&#10;&#10;Description automatically generated"/>
+                  <pic:cNvPicPr>
+                    <a:picLocks noChangeAspect="1" noChangeArrowheads="1"/>
+                  </pic:cNvPicPr>
+                </pic:nvPicPr>
+                <pic:blipFill>
+                  <a:blip r:embed="rId1"/>
+                  <a:srcRect/>
+                  <a:stretch>
+                    <a:fillRect/>
+                  </a:stretch>
+                </pic:blipFill>
+                <pic:spPr bwMode="auto">
+                  <a:xfrm>
+                    <a:off x="0" y="0"/>
+                    <a:ext cx="2506980" cy="607219"/>
+                  </a:xfrm>
+                  <a:prstGeom prst="rect">
+                    <a:avLst/>
+                  </a:prstGeom>
+                </pic:spPr>
+              </pic:pic>
+            </a:graphicData>
+          </a:graphic>
+        </wp:anchor>
+      </w:drawing>
+    </w:r>
+    <w:r>
+      <w:rPr>
+        <w:rFonts w:ascii="Calibri" w:eastAsia="Calibri" w:hAnsi="Calibri" w:cs="Calibri"/>
+        <w:color w:val="FF0000"/>
+        <w:sz w:val="24"/>
+      </w:rPr>
+      <w:t xml:space="preserve">               </w:t>
+    </w:r>
+    <w:r>
+      <w:rPr>
+        <w:rFonts w:ascii="Calibri" w:eastAsia="Calibri" w:hAnsi="Calibri" w:cs="Calibri"/>
+        <w:color w:val="FF0000"/>
+        <w:sz w:val="28"/>
+        <w:szCs w:val="28"/>
+      </w:rPr>
+      <w:t>Adventure Works Cycles</w:t>
+    </w:r>
+  </w:p>
+</w:hdr>
+</file>
+
+<file path=word/header3.xml><?xml version="1.0" encoding="utf-8"?>
+<w:hdr xmlns:wpc="http://schemas.microsoft.com/office/word/2010/wordprocessingCanvas" xmlns:cx="http://schemas.microsoft.com/office/drawing/2014/chartex" xmlns:cx1="http://schemas.microsoft.com/office/drawing/2015/9/8/chartex" xmlns:cx2="http://schemas.microsoft.com/office/drawing/2015/10/21/chartex" xmlns:cx3="http://schemas.microsoft.com/office/drawing/2016/5/9/chartex" xmlns:cx4="http://schemas.microsoft.com/office/drawing/2016/5/10/chartex" xmlns:cx5="http://schemas.microsoft.com/office/drawing/2016/5/11/chartex" xmlns:cx6="http://schemas.microsoft.com/office/drawing/2016/5/12/chartex" xmlns:cx7="http://schemas.microsoft.com/office/drawing/2016/5/13/chartex" xmlns:cx8="http://schemas.microsoft.com/office/drawing/2016/5/14/chartex" xmlns:mc="http://schemas.openxmlformats.org/markup-compatibility/2006" xmlns:aink="http://schemas.microsoft.com/office/drawing/2016/ink" xmlns:am3d="http://schemas.microsoft.com/office/drawing/2017/model3d" xmlns:o="urn:schemas-microsoft-com:office:office" xmlns:oel="http://schemas.microsoft.com/office/2019/extlst" xmlns:r="http://schemas.openxmlformats.org/officeDocument/2006/relationships" xmlns:m="http://schemas.openxmlformats.org/officeDocument/2006/math" xmlns:v="urn:schemas-microsoft-com:vml" xmlns:wp14="http://schemas.microsoft.com/office/word/2010/wordprocessingDrawing" xmlns:wp="http://schemas.openxmlformats.org/drawingml/2006/wordprocessingDrawing" xmlns:w10="urn:schemas-microsoft-com:office:word" xmlns:w="http://schemas.openxmlformats.org/wordprocessingml/2006/main" xmlns:w14="http://schemas.microsoft.com/office/word/2010/wordml" xmlns:w15="http://schemas.microsoft.com/office/word/2012/wordml" xmlns:w16cex="http://schemas.microsoft.com/office/word/2018/wordml/cex" xmlns:w16cid="http://schemas.microsoft.com/office/word/2016/wordml/cid" xmlns:w16="http://schemas.microsoft.com/office/word/2018/wordml" xmlns:w16sdtdh="http://schemas.microsoft.com/office/word/2020/wordml/sdtdatahash" xmlns:w16se="http://schemas.microsoft.com/office/word/2015/wordml/symex" xmlns:wpg="http://schemas.microsoft.com/office/word/2010/wordprocessingGroup" xmlns:wpi="http://schemas.microsoft.com/office/word/2010/wordprocessingInk" xmlns:wne="http://schemas.microsoft.com/office/word/2006/wordml" xmlns:wps="http://schemas.microsoft.com/office/word/2010/wordprocessingShape" mc:Ignorable="w14 w15 w16se w16cid w16 w16cex w16sdtdh wp14">
+  <w:p>
+    <w:pPr>
+      <w:pStyle w:val="Header"/>
+    </w:pPr>
+  </w:p>
+</w:hdr>
+</file>
+
 <file path=word/styles.xml><?xml version="1.0" encoding="utf-8"?>
-<w:styles xmlns:mc="http://schemas.openxmlformats.org/markup-compatibility/2006" xmlns:r="http://schemas.openxmlformats.org/officeDocument/2006/relationships" xmlns:w="http://schemas.openxmlformats.org/wordprocessingml/2006/main" xmlns:w14="http://schemas.microsoft.com/office/word/2010/wordml" xmlns:w15="http://schemas.microsoft.com/office/word/2012/wordml" mc:Ignorable="w14 w15">
+<w:styles xmlns:mc="http://schemas.openxmlformats.org/markup-compatibility/2006" xmlns:r="http://schemas.openxmlformats.org/officeDocument/2006/relationships" xmlns:w="http://schemas.openxmlformats.org/wordprocessingml/2006/main" xmlns:w14="http://schemas.microsoft.com/office/word/2010/wordml" xmlns:w15="http://schemas.microsoft.com/office/word/2012/wordml" xmlns:w16cex="http://schemas.microsoft.com/office/word/2018/wordml/cex" xmlns:w16cid="http://schemas.microsoft.com/office/word/2016/wordml/cid" xmlns:w16="http://schemas.microsoft.com/office/word/2018/wordml" xmlns:w16sdtdh="http://schemas.microsoft.com/office/word/2020/wordml/sdtdatahash" xmlns:w16se="http://schemas.microsoft.com/office/word/2015/wordml/symex" mc:Ignorable="w14 w15 w16se w16cid w16 w16cex w16sdtdh">
   <w:docDefaults>
     <w:rPrDefault>
       <w:rPr>
@@ -1630,7 +1871,7 @@
       </w:pPr>
     </w:pPrDefault>
   </w:docDefaults>
-  <w:latentStyles w:defLockedState="0" w:defUIPriority="99" w:defSemiHidden="0" w:defUnhideWhenUsed="0" w:defQFormat="0" w:count="371">
+  <w:latentStyles w:defLockedState="0" w:defUIPriority="99" w:defSemiHidden="0" w:defUnhideWhenUsed="0" w:defQFormat="0" w:count="376">
     <w:lsdException w:name="Normal" w:uiPriority="0" w:qFormat="1"/>
     <w:lsdException w:name="heading 1" w:uiPriority="9" w:qFormat="1"/>
     <w:lsdException w:name="heading 2" w:semiHidden="1" w:uiPriority="9" w:unhideWhenUsed="1" w:qFormat="1"/>
@@ -1736,7 +1977,6 @@
     <w:lsdException w:name="HTML Sample" w:semiHidden="1" w:unhideWhenUsed="1"/>
     <w:lsdException w:name="HTML Typewriter" w:semiHidden="1" w:unhideWhenUsed="1"/>
     <w:lsdException w:name="HTML Variable" w:semiHidden="1" w:unhideWhenUsed="1"/>
-    <w:lsdException w:name="Normal Table" w:semiHidden="1" w:unhideWhenUsed="1"/>
     <w:lsdException w:name="annotation subject" w:semiHidden="1" w:unhideWhenUsed="1"/>
     <w:lsdException w:name="No List" w:semiHidden="1" w:unhideWhenUsed="1"/>
     <w:lsdException w:name="Outline List 1" w:semiHidden="1" w:unhideWhenUsed="1"/>
@@ -1779,11 +2019,8 @@
     <w:lsdException w:name="Table Contemporary" w:semiHidden="1" w:unhideWhenUsed="1"/>
     <w:lsdException w:name="Table Elegant" w:semiHidden="1" w:unhideWhenUsed="1"/>
     <w:lsdException w:name="Table Professional" w:semiHidden="1" w:unhideWhenUsed="1"/>
-    <w:lsdException w:name="Table Subtle 1" w:semiHidden="1" w:unhideWhenUsed="1"/>
     <w:lsdException w:name="Table Subtle 2" w:semiHidden="1" w:unhideWhenUsed="1"/>
     <w:lsdException w:name="Table Web 1" w:semiHidden="1" w:unhideWhenUsed="1"/>
-    <w:lsdException w:name="Table Web 2" w:semiHidden="1" w:unhideWhenUsed="1"/>
-    <w:lsdException w:name="Table Web 3" w:semiHidden="1" w:unhideWhenUsed="1"/>
     <w:lsdException w:name="Balloon Text" w:semiHidden="1" w:unhideWhenUsed="1"/>
     <w:lsdException w:name="Table Grid" w:uiPriority="59"/>
     <w:lsdException w:name="Table Theme" w:semiHidden="1" w:unhideWhenUsed="1"/>
@@ -2002,6 +2239,11 @@
     <w:lsdException w:name="List Table 5 Dark Accent 6" w:uiPriority="50"/>
     <w:lsdException w:name="List Table 6 Colorful Accent 6" w:uiPriority="51"/>
     <w:lsdException w:name="List Table 7 Colorful Accent 6" w:uiPriority="52"/>
+    <w:lsdException w:name="Mention" w:semiHidden="1" w:unhideWhenUsed="1"/>
+    <w:lsdException w:name="Smart Hyperlink" w:semiHidden="1" w:unhideWhenUsed="1"/>
+    <w:lsdException w:name="Hashtag" w:semiHidden="1" w:unhideWhenUsed="1"/>
+    <w:lsdException w:name="Unresolved Mention" w:semiHidden="1" w:unhideWhenUsed="1"/>
+    <w:lsdException w:name="Smart Link" w:semiHidden="1" w:unhideWhenUsed="1"/>
   </w:latentStyles>
   <w:style w:type="paragraph" w:default="1" w:styleId="Normal">
     <w:name w:val="Normal"/>
@@ -2010,7 +2252,6 @@
   <w:style w:type="character" w:default="1" w:styleId="DefaultParagraphFont">
     <w:name w:val="Default Paragraph Font"/>
     <w:uiPriority w:val="1"/>
-    <w:semiHidden/>
     <w:unhideWhenUsed/>
   </w:style>
   <w:style w:type="table" w:default="1" w:styleId="TableNormal">
@@ -2033,6 +2274,50 @@
     <w:uiPriority w:val="99"/>
     <w:semiHidden/>
     <w:unhideWhenUsed/>
+  </w:style>
+  <w:style w:type="paragraph" w:styleId="Header">
+    <w:name w:val="header"/>
+    <w:basedOn w:val="Normal"/>
+    <w:link w:val="HeaderChar"/>
+    <w:uiPriority w:val="99"/>
+    <w:unhideWhenUsed/>
+    <w:rsid w:val="004655BF"/>
+    <w:pPr>
+      <w:tabs>
+        <w:tab w:val="center" w:pos="4513"/>
+        <w:tab w:val="right" w:pos="9026"/>
+      </w:tabs>
+      <w:spacing w:after="0" w:line="240" w:lineRule="auto"/>
+    </w:pPr>
+  </w:style>
+  <w:style w:type="character" w:customStyle="1" w:styleId="HeaderChar">
+    <w:name w:val="Header Char"/>
+    <w:basedOn w:val="DefaultParagraphFont"/>
+    <w:link w:val="Header"/>
+    <w:uiPriority w:val="99"/>
+    <w:rsid w:val="004655BF"/>
+  </w:style>
+  <w:style w:type="paragraph" w:styleId="Footer">
+    <w:name w:val="footer"/>
+    <w:basedOn w:val="Normal"/>
+    <w:link w:val="FooterChar"/>
+    <w:uiPriority w:val="99"/>
+    <w:unhideWhenUsed/>
+    <w:rsid w:val="004655BF"/>
+    <w:pPr>
+      <w:tabs>
+        <w:tab w:val="center" w:pos="4513"/>
+        <w:tab w:val="right" w:pos="9026"/>
+      </w:tabs>
+      <w:spacing w:after="0" w:line="240" w:lineRule="auto"/>
+    </w:pPr>
+  </w:style>
+  <w:style w:type="character" w:customStyle="1" w:styleId="FooterChar">
+    <w:name w:val="Footer Char"/>
+    <w:basedOn w:val="DefaultParagraphFont"/>
+    <w:link w:val="Footer"/>
+    <w:uiPriority w:val="99"/>
+    <w:rsid w:val="004655BF"/>
   </w:style>
 </w:styles>
 </file>

</xml_diff>